<commit_message>
updated the state codes.
</commit_message>
<xml_diff>
--- a/Codebooks/CCES_2016_Small_Codebook.docx
+++ b/Codebooks/CCES_2016_Small_Codebook.docx
@@ -175,7 +175,7 @@
         <w:pStyle w:val="ListParagraph"/>
         <w:numPr>
           <w:ilvl w:val="0"/>
-          <w:numId w:val="1"/>
+          <w:numId w:val="32"/>
         </w:numPr>
         <w:spacing w:after="0" w:line="240" w:lineRule="auto"/>
         <w:rPr>
@@ -200,7 +200,7 @@
         <w:pStyle w:val="ListParagraph"/>
         <w:numPr>
           <w:ilvl w:val="0"/>
-          <w:numId w:val="1"/>
+          <w:numId w:val="32"/>
         </w:numPr>
         <w:spacing w:after="0" w:line="240" w:lineRule="auto"/>
         <w:rPr>
@@ -225,7 +225,7 @@
         <w:pStyle w:val="ListParagraph"/>
         <w:numPr>
           <w:ilvl w:val="0"/>
-          <w:numId w:val="1"/>
+          <w:numId w:val="32"/>
         </w:numPr>
         <w:spacing w:after="0" w:line="240" w:lineRule="auto"/>
         <w:rPr>
@@ -250,7 +250,7 @@
         <w:pStyle w:val="ListParagraph"/>
         <w:numPr>
           <w:ilvl w:val="0"/>
-          <w:numId w:val="1"/>
+          <w:numId w:val="33"/>
         </w:numPr>
         <w:spacing w:after="0" w:line="240" w:lineRule="auto"/>
         <w:rPr>
@@ -275,7 +275,7 @@
         <w:pStyle w:val="ListParagraph"/>
         <w:numPr>
           <w:ilvl w:val="0"/>
-          <w:numId w:val="1"/>
+          <w:numId w:val="33"/>
         </w:numPr>
         <w:spacing w:after="0" w:line="240" w:lineRule="auto"/>
         <w:rPr>
@@ -300,7 +300,7 @@
         <w:pStyle w:val="ListParagraph"/>
         <w:numPr>
           <w:ilvl w:val="0"/>
-          <w:numId w:val="1"/>
+          <w:numId w:val="33"/>
         </w:numPr>
         <w:spacing w:after="0" w:line="240" w:lineRule="auto"/>
         <w:rPr>
@@ -325,7 +325,7 @@
         <w:pStyle w:val="ListParagraph"/>
         <w:numPr>
           <w:ilvl w:val="0"/>
-          <w:numId w:val="1"/>
+          <w:numId w:val="33"/>
         </w:numPr>
         <w:spacing w:after="0" w:line="240" w:lineRule="auto"/>
         <w:rPr>
@@ -350,7 +350,7 @@
         <w:pStyle w:val="ListParagraph"/>
         <w:numPr>
           <w:ilvl w:val="0"/>
-          <w:numId w:val="1"/>
+          <w:numId w:val="33"/>
         </w:numPr>
         <w:spacing w:after="0" w:line="240" w:lineRule="auto"/>
         <w:rPr>
@@ -375,7 +375,7 @@
         <w:pStyle w:val="ListParagraph"/>
         <w:numPr>
           <w:ilvl w:val="0"/>
-          <w:numId w:val="1"/>
+          <w:numId w:val="33"/>
         </w:numPr>
         <w:spacing w:after="0" w:line="240" w:lineRule="auto"/>
         <w:rPr>
@@ -400,7 +400,7 @@
         <w:pStyle w:val="ListParagraph"/>
         <w:numPr>
           <w:ilvl w:val="0"/>
-          <w:numId w:val="1"/>
+          <w:numId w:val="34"/>
         </w:numPr>
         <w:spacing w:after="0" w:line="240" w:lineRule="auto"/>
         <w:rPr>
@@ -425,7 +425,7 @@
         <w:pStyle w:val="ListParagraph"/>
         <w:numPr>
           <w:ilvl w:val="0"/>
-          <w:numId w:val="1"/>
+          <w:numId w:val="34"/>
         </w:numPr>
         <w:spacing w:after="0" w:line="240" w:lineRule="auto"/>
         <w:rPr>
@@ -450,7 +450,7 @@
         <w:pStyle w:val="ListParagraph"/>
         <w:numPr>
           <w:ilvl w:val="0"/>
-          <w:numId w:val="1"/>
+          <w:numId w:val="34"/>
         </w:numPr>
         <w:spacing w:after="0" w:line="240" w:lineRule="auto"/>
         <w:rPr>
@@ -475,7 +475,7 @@
         <w:pStyle w:val="ListParagraph"/>
         <w:numPr>
           <w:ilvl w:val="0"/>
-          <w:numId w:val="1"/>
+          <w:numId w:val="34"/>
         </w:numPr>
         <w:spacing w:after="0" w:line="240" w:lineRule="auto"/>
         <w:rPr>
@@ -500,7 +500,7 @@
         <w:pStyle w:val="ListParagraph"/>
         <w:numPr>
           <w:ilvl w:val="0"/>
-          <w:numId w:val="1"/>
+          <w:numId w:val="34"/>
         </w:numPr>
         <w:spacing w:after="0" w:line="240" w:lineRule="auto"/>
         <w:rPr>
@@ -525,7 +525,7 @@
         <w:pStyle w:val="ListParagraph"/>
         <w:numPr>
           <w:ilvl w:val="0"/>
-          <w:numId w:val="1"/>
+          <w:numId w:val="34"/>
         </w:numPr>
         <w:spacing w:after="0" w:line="240" w:lineRule="auto"/>
         <w:rPr>
@@ -550,7 +550,7 @@
         <w:pStyle w:val="ListParagraph"/>
         <w:numPr>
           <w:ilvl w:val="0"/>
-          <w:numId w:val="1"/>
+          <w:numId w:val="34"/>
         </w:numPr>
         <w:spacing w:after="0" w:line="240" w:lineRule="auto"/>
         <w:rPr>
@@ -575,7 +575,7 @@
         <w:pStyle w:val="ListParagraph"/>
         <w:numPr>
           <w:ilvl w:val="0"/>
-          <w:numId w:val="1"/>
+          <w:numId w:val="34"/>
         </w:numPr>
         <w:spacing w:after="0" w:line="240" w:lineRule="auto"/>
         <w:rPr>
@@ -600,7 +600,7 @@
         <w:pStyle w:val="ListParagraph"/>
         <w:numPr>
           <w:ilvl w:val="0"/>
-          <w:numId w:val="1"/>
+          <w:numId w:val="34"/>
         </w:numPr>
         <w:spacing w:after="0" w:line="240" w:lineRule="auto"/>
         <w:rPr>
@@ -625,7 +625,7 @@
         <w:pStyle w:val="ListParagraph"/>
         <w:numPr>
           <w:ilvl w:val="0"/>
-          <w:numId w:val="1"/>
+          <w:numId w:val="34"/>
         </w:numPr>
         <w:spacing w:after="0" w:line="240" w:lineRule="auto"/>
         <w:rPr>
@@ -650,7 +650,7 @@
         <w:pStyle w:val="ListParagraph"/>
         <w:numPr>
           <w:ilvl w:val="0"/>
-          <w:numId w:val="1"/>
+          <w:numId w:val="34"/>
         </w:numPr>
         <w:spacing w:after="0" w:line="240" w:lineRule="auto"/>
         <w:rPr>
@@ -675,7 +675,7 @@
         <w:pStyle w:val="ListParagraph"/>
         <w:numPr>
           <w:ilvl w:val="0"/>
-          <w:numId w:val="1"/>
+          <w:numId w:val="34"/>
         </w:numPr>
         <w:spacing w:after="0" w:line="240" w:lineRule="auto"/>
         <w:rPr>
@@ -700,7 +700,7 @@
         <w:pStyle w:val="ListParagraph"/>
         <w:numPr>
           <w:ilvl w:val="0"/>
-          <w:numId w:val="1"/>
+          <w:numId w:val="34"/>
         </w:numPr>
         <w:spacing w:after="0" w:line="240" w:lineRule="auto"/>
         <w:rPr>
@@ -725,7 +725,7 @@
         <w:pStyle w:val="ListParagraph"/>
         <w:numPr>
           <w:ilvl w:val="0"/>
-          <w:numId w:val="1"/>
+          <w:numId w:val="34"/>
         </w:numPr>
         <w:spacing w:after="0" w:line="240" w:lineRule="auto"/>
         <w:rPr>
@@ -750,7 +750,7 @@
         <w:pStyle w:val="ListParagraph"/>
         <w:numPr>
           <w:ilvl w:val="0"/>
-          <w:numId w:val="1"/>
+          <w:numId w:val="34"/>
         </w:numPr>
         <w:spacing w:after="0" w:line="240" w:lineRule="auto"/>
         <w:rPr>
@@ -775,7 +775,7 @@
         <w:pStyle w:val="ListParagraph"/>
         <w:numPr>
           <w:ilvl w:val="0"/>
-          <w:numId w:val="1"/>
+          <w:numId w:val="34"/>
         </w:numPr>
         <w:spacing w:after="0" w:line="240" w:lineRule="auto"/>
         <w:rPr>
@@ -800,7 +800,7 @@
         <w:pStyle w:val="ListParagraph"/>
         <w:numPr>
           <w:ilvl w:val="0"/>
-          <w:numId w:val="1"/>
+          <w:numId w:val="34"/>
         </w:numPr>
         <w:spacing w:after="0" w:line="240" w:lineRule="auto"/>
         <w:rPr>
@@ -825,7 +825,7 @@
         <w:pStyle w:val="ListParagraph"/>
         <w:numPr>
           <w:ilvl w:val="0"/>
-          <w:numId w:val="1"/>
+          <w:numId w:val="34"/>
         </w:numPr>
         <w:spacing w:after="0" w:line="240" w:lineRule="auto"/>
         <w:rPr>
@@ -850,7 +850,7 @@
         <w:pStyle w:val="ListParagraph"/>
         <w:numPr>
           <w:ilvl w:val="0"/>
-          <w:numId w:val="1"/>
+          <w:numId w:val="34"/>
         </w:numPr>
         <w:spacing w:after="0" w:line="240" w:lineRule="auto"/>
         <w:rPr>
@@ -875,7 +875,7 @@
         <w:pStyle w:val="ListParagraph"/>
         <w:numPr>
           <w:ilvl w:val="0"/>
-          <w:numId w:val="1"/>
+          <w:numId w:val="34"/>
         </w:numPr>
         <w:spacing w:after="0" w:line="240" w:lineRule="auto"/>
         <w:rPr>
@@ -900,7 +900,7 @@
         <w:pStyle w:val="ListParagraph"/>
         <w:numPr>
           <w:ilvl w:val="0"/>
-          <w:numId w:val="1"/>
+          <w:numId w:val="34"/>
         </w:numPr>
         <w:spacing w:after="0" w:line="240" w:lineRule="auto"/>
         <w:rPr>
@@ -925,7 +925,7 @@
         <w:pStyle w:val="ListParagraph"/>
         <w:numPr>
           <w:ilvl w:val="0"/>
-          <w:numId w:val="1"/>
+          <w:numId w:val="34"/>
         </w:numPr>
         <w:spacing w:after="0" w:line="240" w:lineRule="auto"/>
         <w:rPr>
@@ -950,7 +950,7 @@
         <w:pStyle w:val="ListParagraph"/>
         <w:numPr>
           <w:ilvl w:val="0"/>
-          <w:numId w:val="1"/>
+          <w:numId w:val="34"/>
         </w:numPr>
         <w:spacing w:after="0" w:line="240" w:lineRule="auto"/>
         <w:rPr>
@@ -975,7 +975,7 @@
         <w:pStyle w:val="ListParagraph"/>
         <w:numPr>
           <w:ilvl w:val="0"/>
-          <w:numId w:val="1"/>
+          <w:numId w:val="34"/>
         </w:numPr>
         <w:spacing w:after="0" w:line="240" w:lineRule="auto"/>
         <w:rPr>
@@ -1000,7 +1000,7 @@
         <w:pStyle w:val="ListParagraph"/>
         <w:numPr>
           <w:ilvl w:val="0"/>
-          <w:numId w:val="1"/>
+          <w:numId w:val="34"/>
         </w:numPr>
         <w:spacing w:after="0" w:line="240" w:lineRule="auto"/>
         <w:rPr>
@@ -1025,7 +1025,7 @@
         <w:pStyle w:val="ListParagraph"/>
         <w:numPr>
           <w:ilvl w:val="0"/>
-          <w:numId w:val="1"/>
+          <w:numId w:val="34"/>
         </w:numPr>
         <w:spacing w:after="0" w:line="240" w:lineRule="auto"/>
         <w:rPr>
@@ -1050,7 +1050,7 @@
         <w:pStyle w:val="ListParagraph"/>
         <w:numPr>
           <w:ilvl w:val="0"/>
-          <w:numId w:val="1"/>
+          <w:numId w:val="34"/>
         </w:numPr>
         <w:spacing w:after="0" w:line="240" w:lineRule="auto"/>
         <w:rPr>
@@ -1075,7 +1075,7 @@
         <w:pStyle w:val="ListParagraph"/>
         <w:numPr>
           <w:ilvl w:val="0"/>
-          <w:numId w:val="1"/>
+          <w:numId w:val="34"/>
         </w:numPr>
         <w:spacing w:after="0" w:line="240" w:lineRule="auto"/>
         <w:rPr>
@@ -1100,7 +1100,7 @@
         <w:pStyle w:val="ListParagraph"/>
         <w:numPr>
           <w:ilvl w:val="0"/>
-          <w:numId w:val="1"/>
+          <w:numId w:val="35"/>
         </w:numPr>
         <w:spacing w:after="0" w:line="240" w:lineRule="auto"/>
         <w:rPr>
@@ -1125,7 +1125,7 @@
         <w:pStyle w:val="ListParagraph"/>
         <w:numPr>
           <w:ilvl w:val="0"/>
-          <w:numId w:val="1"/>
+          <w:numId w:val="35"/>
         </w:numPr>
         <w:spacing w:after="0" w:line="240" w:lineRule="auto"/>
         <w:rPr>
@@ -1150,7 +1150,7 @@
         <w:pStyle w:val="ListParagraph"/>
         <w:numPr>
           <w:ilvl w:val="0"/>
-          <w:numId w:val="1"/>
+          <w:numId w:val="35"/>
         </w:numPr>
         <w:spacing w:after="0" w:line="240" w:lineRule="auto"/>
         <w:rPr>
@@ -1175,7 +1175,7 @@
         <w:pStyle w:val="ListParagraph"/>
         <w:numPr>
           <w:ilvl w:val="0"/>
-          <w:numId w:val="1"/>
+          <w:numId w:val="35"/>
         </w:numPr>
         <w:spacing w:after="0" w:line="240" w:lineRule="auto"/>
         <w:rPr>
@@ -1200,7 +1200,7 @@
         <w:pStyle w:val="ListParagraph"/>
         <w:numPr>
           <w:ilvl w:val="0"/>
-          <w:numId w:val="1"/>
+          <w:numId w:val="35"/>
         </w:numPr>
         <w:spacing w:after="0" w:line="240" w:lineRule="auto"/>
         <w:rPr>
@@ -1225,7 +1225,7 @@
         <w:pStyle w:val="ListParagraph"/>
         <w:numPr>
           <w:ilvl w:val="0"/>
-          <w:numId w:val="1"/>
+          <w:numId w:val="35"/>
         </w:numPr>
         <w:spacing w:after="0" w:line="240" w:lineRule="auto"/>
         <w:rPr>
@@ -1250,7 +1250,7 @@
         <w:pStyle w:val="ListParagraph"/>
         <w:numPr>
           <w:ilvl w:val="0"/>
-          <w:numId w:val="1"/>
+          <w:numId w:val="35"/>
         </w:numPr>
         <w:spacing w:after="0" w:line="240" w:lineRule="auto"/>
         <w:rPr>
@@ -1275,7 +1275,7 @@
         <w:pStyle w:val="ListParagraph"/>
         <w:numPr>
           <w:ilvl w:val="0"/>
-          <w:numId w:val="1"/>
+          <w:numId w:val="35"/>
         </w:numPr>
         <w:spacing w:after="0" w:line="240" w:lineRule="auto"/>
         <w:rPr>
@@ -1300,16 +1300,18 @@
         <w:pStyle w:val="ListParagraph"/>
         <w:numPr>
           <w:ilvl w:val="0"/>
-          <w:numId w:val="1"/>
-        </w:numPr>
-        <w:spacing w:after="0" w:line="240" w:lineRule="auto"/>
-        <w:rPr>
-          <w:rFonts w:ascii="Consolas" w:hAnsi="Consolas" w:cs="Consolas"/>
-          <w:sz w:val="18"/>
-          <w:szCs w:val="18"/>
-          <w:lang w:val="en-US"/>
-        </w:rPr>
-      </w:pPr>
+          <w:numId w:val="36"/>
+        </w:numPr>
+        <w:spacing w:after="0" w:line="240" w:lineRule="auto"/>
+        <w:rPr>
+          <w:rFonts w:ascii="Consolas" w:hAnsi="Consolas" w:cs="Consolas"/>
+          <w:sz w:val="18"/>
+          <w:szCs w:val="18"/>
+          <w:lang w:val="en-US"/>
+        </w:rPr>
+      </w:pPr>
+      <w:bookmarkStart w:id="0" w:name="_GoBack"/>
+      <w:bookmarkEnd w:id="0"/>
       <w:r>
         <w:rPr>
           <w:rFonts w:ascii="Consolas" w:hAnsi="Consolas" w:cs="Consolas"/>
@@ -1325,7 +1327,7 @@
         <w:pStyle w:val="ListParagraph"/>
         <w:numPr>
           <w:ilvl w:val="0"/>
-          <w:numId w:val="1"/>
+          <w:numId w:val="36"/>
         </w:numPr>
         <w:spacing w:after="0" w:line="240" w:lineRule="auto"/>
         <w:rPr>
@@ -1350,7 +1352,7 @@
         <w:pStyle w:val="ListParagraph"/>
         <w:numPr>
           <w:ilvl w:val="0"/>
-          <w:numId w:val="1"/>
+          <w:numId w:val="36"/>
         </w:numPr>
         <w:spacing w:after="0" w:line="240" w:lineRule="auto"/>
         <w:rPr>
@@ -1375,7 +1377,7 @@
         <w:pStyle w:val="ListParagraph"/>
         <w:numPr>
           <w:ilvl w:val="0"/>
-          <w:numId w:val="1"/>
+          <w:numId w:val="36"/>
         </w:numPr>
         <w:spacing w:after="0" w:line="240" w:lineRule="auto"/>
         <w:rPr>
@@ -4982,7 +4984,6 @@
           <w:lang w:val="en-US"/>
         </w:rPr>
       </w:pPr>
-      <w:bookmarkStart w:id="0" w:name="_GoBack"/>
       <w:r>
         <w:rPr>
           <w:rFonts w:ascii="Consolas" w:hAnsi="Consolas" w:cs="Consolas"/>
@@ -4993,7 +4994,6 @@
         <w:t>skipped</w:t>
       </w:r>
     </w:p>
-    <w:bookmarkEnd w:id="0"/>
     <w:p>
       <w:pPr>
         <w:pStyle w:val="ListParagraph"/>
@@ -7389,6 +7389,95 @@
     </w:lvl>
   </w:abstractNum>
   <w:abstractNum w:abstractNumId="4" w15:restartNumberingAfterBreak="0">
+    <w:nsid w:val="10E85441"/>
+    <w:multiLevelType w:val="hybridMultilevel"/>
+    <w:tmpl w:val="3B0A8314"/>
+    <w:lvl w:ilvl="0" w:tplc="0409000F">
+      <w:start w:val="44"/>
+      <w:numFmt w:val="decimal"/>
+      <w:lvlText w:val="%1."/>
+      <w:lvlJc w:val="left"/>
+      <w:pPr>
+        <w:ind w:left="720" w:hanging="360"/>
+      </w:pPr>
+      <w:rPr>
+        <w:rFonts w:hint="default"/>
+      </w:rPr>
+    </w:lvl>
+    <w:lvl w:ilvl="1" w:tplc="04090019" w:tentative="1">
+      <w:start w:val="1"/>
+      <w:numFmt w:val="lowerLetter"/>
+      <w:lvlText w:val="%2."/>
+      <w:lvlJc w:val="left"/>
+      <w:pPr>
+        <w:ind w:left="1440" w:hanging="360"/>
+      </w:pPr>
+    </w:lvl>
+    <w:lvl w:ilvl="2" w:tplc="0409001B" w:tentative="1">
+      <w:start w:val="1"/>
+      <w:numFmt w:val="lowerRoman"/>
+      <w:lvlText w:val="%3."/>
+      <w:lvlJc w:val="right"/>
+      <w:pPr>
+        <w:ind w:left="2160" w:hanging="180"/>
+      </w:pPr>
+    </w:lvl>
+    <w:lvl w:ilvl="3" w:tplc="0409000F" w:tentative="1">
+      <w:start w:val="1"/>
+      <w:numFmt w:val="decimal"/>
+      <w:lvlText w:val="%4."/>
+      <w:lvlJc w:val="left"/>
+      <w:pPr>
+        <w:ind w:left="2880" w:hanging="360"/>
+      </w:pPr>
+    </w:lvl>
+    <w:lvl w:ilvl="4" w:tplc="04090019" w:tentative="1">
+      <w:start w:val="1"/>
+      <w:numFmt w:val="lowerLetter"/>
+      <w:lvlText w:val="%5."/>
+      <w:lvlJc w:val="left"/>
+      <w:pPr>
+        <w:ind w:left="3600" w:hanging="360"/>
+      </w:pPr>
+    </w:lvl>
+    <w:lvl w:ilvl="5" w:tplc="0409001B" w:tentative="1">
+      <w:start w:val="1"/>
+      <w:numFmt w:val="lowerRoman"/>
+      <w:lvlText w:val="%6."/>
+      <w:lvlJc w:val="right"/>
+      <w:pPr>
+        <w:ind w:left="4320" w:hanging="180"/>
+      </w:pPr>
+    </w:lvl>
+    <w:lvl w:ilvl="6" w:tplc="0409000F" w:tentative="1">
+      <w:start w:val="1"/>
+      <w:numFmt w:val="decimal"/>
+      <w:lvlText w:val="%7."/>
+      <w:lvlJc w:val="left"/>
+      <w:pPr>
+        <w:ind w:left="5040" w:hanging="360"/>
+      </w:pPr>
+    </w:lvl>
+    <w:lvl w:ilvl="7" w:tplc="04090019" w:tentative="1">
+      <w:start w:val="1"/>
+      <w:numFmt w:val="lowerLetter"/>
+      <w:lvlText w:val="%8."/>
+      <w:lvlJc w:val="left"/>
+      <w:pPr>
+        <w:ind w:left="5760" w:hanging="360"/>
+      </w:pPr>
+    </w:lvl>
+    <w:lvl w:ilvl="8" w:tplc="0409001B" w:tentative="1">
+      <w:start w:val="1"/>
+      <w:numFmt w:val="lowerRoman"/>
+      <w:lvlText w:val="%9."/>
+      <w:lvlJc w:val="right"/>
+      <w:pPr>
+        <w:ind w:left="6480" w:hanging="180"/>
+      </w:pPr>
+    </w:lvl>
+  </w:abstractNum>
+  <w:abstractNum w:abstractNumId="5" w15:restartNumberingAfterBreak="0">
     <w:nsid w:val="118D7169"/>
     <w:multiLevelType w:val="hybridMultilevel"/>
     <w:tmpl w:val="E12CD27E"/>
@@ -7477,7 +7566,96 @@
       </w:pPr>
     </w:lvl>
   </w:abstractNum>
-  <w:abstractNum w:abstractNumId="5" w15:restartNumberingAfterBreak="0">
+  <w:abstractNum w:abstractNumId="6" w15:restartNumberingAfterBreak="0">
+    <w:nsid w:val="19D12C3E"/>
+    <w:multiLevelType w:val="hybridMultilevel"/>
+    <w:tmpl w:val="6C6CC8CA"/>
+    <w:lvl w:ilvl="0" w:tplc="0409000F">
+      <w:start w:val="15"/>
+      <w:numFmt w:val="decimal"/>
+      <w:lvlText w:val="%1."/>
+      <w:lvlJc w:val="left"/>
+      <w:pPr>
+        <w:ind w:left="720" w:hanging="360"/>
+      </w:pPr>
+      <w:rPr>
+        <w:rFonts w:hint="default"/>
+      </w:rPr>
+    </w:lvl>
+    <w:lvl w:ilvl="1" w:tplc="04090019" w:tentative="1">
+      <w:start w:val="1"/>
+      <w:numFmt w:val="lowerLetter"/>
+      <w:lvlText w:val="%2."/>
+      <w:lvlJc w:val="left"/>
+      <w:pPr>
+        <w:ind w:left="1440" w:hanging="360"/>
+      </w:pPr>
+    </w:lvl>
+    <w:lvl w:ilvl="2" w:tplc="0409001B" w:tentative="1">
+      <w:start w:val="1"/>
+      <w:numFmt w:val="lowerRoman"/>
+      <w:lvlText w:val="%3."/>
+      <w:lvlJc w:val="right"/>
+      <w:pPr>
+        <w:ind w:left="2160" w:hanging="180"/>
+      </w:pPr>
+    </w:lvl>
+    <w:lvl w:ilvl="3" w:tplc="0409000F" w:tentative="1">
+      <w:start w:val="1"/>
+      <w:numFmt w:val="decimal"/>
+      <w:lvlText w:val="%4."/>
+      <w:lvlJc w:val="left"/>
+      <w:pPr>
+        <w:ind w:left="2880" w:hanging="360"/>
+      </w:pPr>
+    </w:lvl>
+    <w:lvl w:ilvl="4" w:tplc="04090019" w:tentative="1">
+      <w:start w:val="1"/>
+      <w:numFmt w:val="lowerLetter"/>
+      <w:lvlText w:val="%5."/>
+      <w:lvlJc w:val="left"/>
+      <w:pPr>
+        <w:ind w:left="3600" w:hanging="360"/>
+      </w:pPr>
+    </w:lvl>
+    <w:lvl w:ilvl="5" w:tplc="0409001B" w:tentative="1">
+      <w:start w:val="1"/>
+      <w:numFmt w:val="lowerRoman"/>
+      <w:lvlText w:val="%6."/>
+      <w:lvlJc w:val="right"/>
+      <w:pPr>
+        <w:ind w:left="4320" w:hanging="180"/>
+      </w:pPr>
+    </w:lvl>
+    <w:lvl w:ilvl="6" w:tplc="0409000F" w:tentative="1">
+      <w:start w:val="1"/>
+      <w:numFmt w:val="decimal"/>
+      <w:lvlText w:val="%7."/>
+      <w:lvlJc w:val="left"/>
+      <w:pPr>
+        <w:ind w:left="5040" w:hanging="360"/>
+      </w:pPr>
+    </w:lvl>
+    <w:lvl w:ilvl="7" w:tplc="04090019" w:tentative="1">
+      <w:start w:val="1"/>
+      <w:numFmt w:val="lowerLetter"/>
+      <w:lvlText w:val="%8."/>
+      <w:lvlJc w:val="left"/>
+      <w:pPr>
+        <w:ind w:left="5760" w:hanging="360"/>
+      </w:pPr>
+    </w:lvl>
+    <w:lvl w:ilvl="8" w:tplc="0409001B" w:tentative="1">
+      <w:start w:val="1"/>
+      <w:numFmt w:val="lowerRoman"/>
+      <w:lvlText w:val="%9."/>
+      <w:lvlJc w:val="right"/>
+      <w:pPr>
+        <w:ind w:left="6480" w:hanging="180"/>
+      </w:pPr>
+    </w:lvl>
+  </w:abstractNum>
+  <w:abstractNum w:abstractNumId="7" w15:restartNumberingAfterBreak="0">
     <w:nsid w:val="1C146D97"/>
     <w:multiLevelType w:val="hybridMultilevel"/>
     <w:tmpl w:val="82C6675C"/>
@@ -7566,7 +7744,7 @@
       </w:pPr>
     </w:lvl>
   </w:abstractNum>
-  <w:abstractNum w:abstractNumId="6" w15:restartNumberingAfterBreak="0">
+  <w:abstractNum w:abstractNumId="8" w15:restartNumberingAfterBreak="0">
     <w:nsid w:val="1E392787"/>
     <w:multiLevelType w:val="hybridMultilevel"/>
     <w:tmpl w:val="B4AA68F8"/>
@@ -7655,7 +7833,7 @@
       </w:pPr>
     </w:lvl>
   </w:abstractNum>
-  <w:abstractNum w:abstractNumId="7" w15:restartNumberingAfterBreak="0">
+  <w:abstractNum w:abstractNumId="9" w15:restartNumberingAfterBreak="0">
     <w:nsid w:val="208D07A2"/>
     <w:multiLevelType w:val="hybridMultilevel"/>
     <w:tmpl w:val="9064AE7C"/>
@@ -7744,7 +7922,96 @@
       </w:pPr>
     </w:lvl>
   </w:abstractNum>
-  <w:abstractNum w:abstractNumId="8" w15:restartNumberingAfterBreak="0">
+  <w:abstractNum w:abstractNumId="10" w15:restartNumberingAfterBreak="0">
+    <w:nsid w:val="26E0211D"/>
+    <w:multiLevelType w:val="hybridMultilevel"/>
+    <w:tmpl w:val="B54E0024"/>
+    <w:lvl w:ilvl="0" w:tplc="0409000F">
+      <w:start w:val="53"/>
+      <w:numFmt w:val="decimal"/>
+      <w:lvlText w:val="%1."/>
+      <w:lvlJc w:val="left"/>
+      <w:pPr>
+        <w:ind w:left="720" w:hanging="360"/>
+      </w:pPr>
+      <w:rPr>
+        <w:rFonts w:hint="default"/>
+      </w:rPr>
+    </w:lvl>
+    <w:lvl w:ilvl="1" w:tplc="04090019" w:tentative="1">
+      <w:start w:val="1"/>
+      <w:numFmt w:val="lowerLetter"/>
+      <w:lvlText w:val="%2."/>
+      <w:lvlJc w:val="left"/>
+      <w:pPr>
+        <w:ind w:left="1440" w:hanging="360"/>
+      </w:pPr>
+    </w:lvl>
+    <w:lvl w:ilvl="2" w:tplc="0409001B" w:tentative="1">
+      <w:start w:val="1"/>
+      <w:numFmt w:val="lowerRoman"/>
+      <w:lvlText w:val="%3."/>
+      <w:lvlJc w:val="right"/>
+      <w:pPr>
+        <w:ind w:left="2160" w:hanging="180"/>
+      </w:pPr>
+    </w:lvl>
+    <w:lvl w:ilvl="3" w:tplc="0409000F" w:tentative="1">
+      <w:start w:val="1"/>
+      <w:numFmt w:val="decimal"/>
+      <w:lvlText w:val="%4."/>
+      <w:lvlJc w:val="left"/>
+      <w:pPr>
+        <w:ind w:left="2880" w:hanging="360"/>
+      </w:pPr>
+    </w:lvl>
+    <w:lvl w:ilvl="4" w:tplc="04090019" w:tentative="1">
+      <w:start w:val="1"/>
+      <w:numFmt w:val="lowerLetter"/>
+      <w:lvlText w:val="%5."/>
+      <w:lvlJc w:val="left"/>
+      <w:pPr>
+        <w:ind w:left="3600" w:hanging="360"/>
+      </w:pPr>
+    </w:lvl>
+    <w:lvl w:ilvl="5" w:tplc="0409001B" w:tentative="1">
+      <w:start w:val="1"/>
+      <w:numFmt w:val="lowerRoman"/>
+      <w:lvlText w:val="%6."/>
+      <w:lvlJc w:val="right"/>
+      <w:pPr>
+        <w:ind w:left="4320" w:hanging="180"/>
+      </w:pPr>
+    </w:lvl>
+    <w:lvl w:ilvl="6" w:tplc="0409000F" w:tentative="1">
+      <w:start w:val="1"/>
+      <w:numFmt w:val="decimal"/>
+      <w:lvlText w:val="%7."/>
+      <w:lvlJc w:val="left"/>
+      <w:pPr>
+        <w:ind w:left="5040" w:hanging="360"/>
+      </w:pPr>
+    </w:lvl>
+    <w:lvl w:ilvl="7" w:tplc="04090019" w:tentative="1">
+      <w:start w:val="1"/>
+      <w:numFmt w:val="lowerLetter"/>
+      <w:lvlText w:val="%8."/>
+      <w:lvlJc w:val="left"/>
+      <w:pPr>
+        <w:ind w:left="5760" w:hanging="360"/>
+      </w:pPr>
+    </w:lvl>
+    <w:lvl w:ilvl="8" w:tplc="0409001B" w:tentative="1">
+      <w:start w:val="1"/>
+      <w:numFmt w:val="lowerRoman"/>
+      <w:lvlText w:val="%9."/>
+      <w:lvlJc w:val="right"/>
+      <w:pPr>
+        <w:ind w:left="6480" w:hanging="180"/>
+      </w:pPr>
+    </w:lvl>
+  </w:abstractNum>
+  <w:abstractNum w:abstractNumId="11" w15:restartNumberingAfterBreak="0">
     <w:nsid w:val="299D29D6"/>
     <w:multiLevelType w:val="hybridMultilevel"/>
     <w:tmpl w:val="66DC962C"/>
@@ -7834,7 +8101,7 @@
       </w:pPr>
     </w:lvl>
   </w:abstractNum>
-  <w:abstractNum w:abstractNumId="9" w15:restartNumberingAfterBreak="0">
+  <w:abstractNum w:abstractNumId="12" w15:restartNumberingAfterBreak="0">
     <w:nsid w:val="371C696E"/>
     <w:multiLevelType w:val="hybridMultilevel"/>
     <w:tmpl w:val="9EBE45E6"/>
@@ -7923,7 +8190,7 @@
       </w:pPr>
     </w:lvl>
   </w:abstractNum>
-  <w:abstractNum w:abstractNumId="10" w15:restartNumberingAfterBreak="0">
+  <w:abstractNum w:abstractNumId="13" w15:restartNumberingAfterBreak="0">
     <w:nsid w:val="3BB82F16"/>
     <w:multiLevelType w:val="hybridMultilevel"/>
     <w:tmpl w:val="D658A238"/>
@@ -8012,7 +8279,7 @@
       </w:pPr>
     </w:lvl>
   </w:abstractNum>
-  <w:abstractNum w:abstractNumId="11" w15:restartNumberingAfterBreak="0">
+  <w:abstractNum w:abstractNumId="14" w15:restartNumberingAfterBreak="0">
     <w:nsid w:val="3E9E0382"/>
     <w:multiLevelType w:val="hybridMultilevel"/>
     <w:tmpl w:val="354E41FA"/>
@@ -8101,7 +8368,96 @@
       </w:pPr>
     </w:lvl>
   </w:abstractNum>
-  <w:abstractNum w:abstractNumId="12" w15:restartNumberingAfterBreak="0">
+  <w:abstractNum w:abstractNumId="15" w15:restartNumberingAfterBreak="0">
+    <w:nsid w:val="3EAC1EEE"/>
+    <w:multiLevelType w:val="hybridMultilevel"/>
+    <w:tmpl w:val="F3441C04"/>
+    <w:lvl w:ilvl="0" w:tplc="0409000F">
+      <w:start w:val="8"/>
+      <w:numFmt w:val="decimal"/>
+      <w:lvlText w:val="%1."/>
+      <w:lvlJc w:val="left"/>
+      <w:pPr>
+        <w:ind w:left="720" w:hanging="360"/>
+      </w:pPr>
+      <w:rPr>
+        <w:rFonts w:hint="default"/>
+      </w:rPr>
+    </w:lvl>
+    <w:lvl w:ilvl="1" w:tplc="04090019" w:tentative="1">
+      <w:start w:val="1"/>
+      <w:numFmt w:val="lowerLetter"/>
+      <w:lvlText w:val="%2."/>
+      <w:lvlJc w:val="left"/>
+      <w:pPr>
+        <w:ind w:left="1440" w:hanging="360"/>
+      </w:pPr>
+    </w:lvl>
+    <w:lvl w:ilvl="2" w:tplc="0409001B" w:tentative="1">
+      <w:start w:val="1"/>
+      <w:numFmt w:val="lowerRoman"/>
+      <w:lvlText w:val="%3."/>
+      <w:lvlJc w:val="right"/>
+      <w:pPr>
+        <w:ind w:left="2160" w:hanging="180"/>
+      </w:pPr>
+    </w:lvl>
+    <w:lvl w:ilvl="3" w:tplc="0409000F" w:tentative="1">
+      <w:start w:val="1"/>
+      <w:numFmt w:val="decimal"/>
+      <w:lvlText w:val="%4."/>
+      <w:lvlJc w:val="left"/>
+      <w:pPr>
+        <w:ind w:left="2880" w:hanging="360"/>
+      </w:pPr>
+    </w:lvl>
+    <w:lvl w:ilvl="4" w:tplc="04090019" w:tentative="1">
+      <w:start w:val="1"/>
+      <w:numFmt w:val="lowerLetter"/>
+      <w:lvlText w:val="%5."/>
+      <w:lvlJc w:val="left"/>
+      <w:pPr>
+        <w:ind w:left="3600" w:hanging="360"/>
+      </w:pPr>
+    </w:lvl>
+    <w:lvl w:ilvl="5" w:tplc="0409001B" w:tentative="1">
+      <w:start w:val="1"/>
+      <w:numFmt w:val="lowerRoman"/>
+      <w:lvlText w:val="%6."/>
+      <w:lvlJc w:val="right"/>
+      <w:pPr>
+        <w:ind w:left="4320" w:hanging="180"/>
+      </w:pPr>
+    </w:lvl>
+    <w:lvl w:ilvl="6" w:tplc="0409000F" w:tentative="1">
+      <w:start w:val="1"/>
+      <w:numFmt w:val="decimal"/>
+      <w:lvlText w:val="%7."/>
+      <w:lvlJc w:val="left"/>
+      <w:pPr>
+        <w:ind w:left="5040" w:hanging="360"/>
+      </w:pPr>
+    </w:lvl>
+    <w:lvl w:ilvl="7" w:tplc="04090019" w:tentative="1">
+      <w:start w:val="1"/>
+      <w:numFmt w:val="lowerLetter"/>
+      <w:lvlText w:val="%8."/>
+      <w:lvlJc w:val="left"/>
+      <w:pPr>
+        <w:ind w:left="5760" w:hanging="360"/>
+      </w:pPr>
+    </w:lvl>
+    <w:lvl w:ilvl="8" w:tplc="0409001B" w:tentative="1">
+      <w:start w:val="1"/>
+      <w:numFmt w:val="lowerRoman"/>
+      <w:lvlText w:val="%9."/>
+      <w:lvlJc w:val="right"/>
+      <w:pPr>
+        <w:ind w:left="6480" w:hanging="180"/>
+      </w:pPr>
+    </w:lvl>
+  </w:abstractNum>
+  <w:abstractNum w:abstractNumId="16" w15:restartNumberingAfterBreak="0">
     <w:nsid w:val="3F4B6A97"/>
     <w:multiLevelType w:val="hybridMultilevel"/>
     <w:tmpl w:val="F1A289C4"/>
@@ -8190,7 +8546,7 @@
       </w:pPr>
     </w:lvl>
   </w:abstractNum>
-  <w:abstractNum w:abstractNumId="13" w15:restartNumberingAfterBreak="0">
+  <w:abstractNum w:abstractNumId="17" w15:restartNumberingAfterBreak="0">
     <w:nsid w:val="40912FCA"/>
     <w:multiLevelType w:val="hybridMultilevel"/>
     <w:tmpl w:val="54302E7C"/>
@@ -8279,7 +8635,7 @@
       </w:pPr>
     </w:lvl>
   </w:abstractNum>
-  <w:abstractNum w:abstractNumId="14" w15:restartNumberingAfterBreak="0">
+  <w:abstractNum w:abstractNumId="18" w15:restartNumberingAfterBreak="0">
     <w:nsid w:val="4A36441E"/>
     <w:multiLevelType w:val="hybridMultilevel"/>
     <w:tmpl w:val="9140C912"/>
@@ -8368,7 +8724,7 @@
       </w:pPr>
     </w:lvl>
   </w:abstractNum>
-  <w:abstractNum w:abstractNumId="15" w15:restartNumberingAfterBreak="0">
+  <w:abstractNum w:abstractNumId="19" w15:restartNumberingAfterBreak="0">
     <w:nsid w:val="4C4B1459"/>
     <w:multiLevelType w:val="hybridMultilevel"/>
     <w:tmpl w:val="E3805FC4"/>
@@ -8457,7 +8813,7 @@
       </w:pPr>
     </w:lvl>
   </w:abstractNum>
-  <w:abstractNum w:abstractNumId="16" w15:restartNumberingAfterBreak="0">
+  <w:abstractNum w:abstractNumId="20" w15:restartNumberingAfterBreak="0">
     <w:nsid w:val="504B08EB"/>
     <w:multiLevelType w:val="hybridMultilevel"/>
     <w:tmpl w:val="D57ED902"/>
@@ -8546,7 +8902,7 @@
       </w:pPr>
     </w:lvl>
   </w:abstractNum>
-  <w:abstractNum w:abstractNumId="17" w15:restartNumberingAfterBreak="0">
+  <w:abstractNum w:abstractNumId="21" w15:restartNumberingAfterBreak="0">
     <w:nsid w:val="52DC0685"/>
     <w:multiLevelType w:val="hybridMultilevel"/>
     <w:tmpl w:val="835CD3B2"/>
@@ -8635,7 +8991,7 @@
       </w:pPr>
     </w:lvl>
   </w:abstractNum>
-  <w:abstractNum w:abstractNumId="18" w15:restartNumberingAfterBreak="0">
+  <w:abstractNum w:abstractNumId="22" w15:restartNumberingAfterBreak="0">
     <w:nsid w:val="572D1662"/>
     <w:multiLevelType w:val="hybridMultilevel"/>
     <w:tmpl w:val="4C027192"/>
@@ -8724,7 +9080,7 @@
       </w:pPr>
     </w:lvl>
   </w:abstractNum>
-  <w:abstractNum w:abstractNumId="19" w15:restartNumberingAfterBreak="0">
+  <w:abstractNum w:abstractNumId="23" w15:restartNumberingAfterBreak="0">
     <w:nsid w:val="57355BC7"/>
     <w:multiLevelType w:val="hybridMultilevel"/>
     <w:tmpl w:val="F850DA86"/>
@@ -8813,7 +9169,7 @@
       </w:pPr>
     </w:lvl>
   </w:abstractNum>
-  <w:abstractNum w:abstractNumId="20" w15:restartNumberingAfterBreak="0">
+  <w:abstractNum w:abstractNumId="24" w15:restartNumberingAfterBreak="0">
     <w:nsid w:val="5B9F334F"/>
     <w:multiLevelType w:val="hybridMultilevel"/>
     <w:tmpl w:val="AB30CE74"/>
@@ -8902,7 +9258,7 @@
       </w:pPr>
     </w:lvl>
   </w:abstractNum>
-  <w:abstractNum w:abstractNumId="21" w15:restartNumberingAfterBreak="0">
+  <w:abstractNum w:abstractNumId="25" w15:restartNumberingAfterBreak="0">
     <w:nsid w:val="5CA736C2"/>
     <w:multiLevelType w:val="hybridMultilevel"/>
     <w:tmpl w:val="C91CAE6A"/>
@@ -8991,7 +9347,7 @@
       </w:pPr>
     </w:lvl>
   </w:abstractNum>
-  <w:abstractNum w:abstractNumId="22" w15:restartNumberingAfterBreak="0">
+  <w:abstractNum w:abstractNumId="26" w15:restartNumberingAfterBreak="0">
     <w:nsid w:val="60E6313F"/>
     <w:multiLevelType w:val="hybridMultilevel"/>
     <w:tmpl w:val="CFFA2400"/>
@@ -9080,7 +9436,7 @@
       </w:pPr>
     </w:lvl>
   </w:abstractNum>
-  <w:abstractNum w:abstractNumId="23" w15:restartNumberingAfterBreak="0">
+  <w:abstractNum w:abstractNumId="27" w15:restartNumberingAfterBreak="0">
     <w:nsid w:val="63A3208B"/>
     <w:multiLevelType w:val="hybridMultilevel"/>
     <w:tmpl w:val="607CFB1A"/>
@@ -9169,7 +9525,7 @@
       </w:pPr>
     </w:lvl>
   </w:abstractNum>
-  <w:abstractNum w:abstractNumId="24" w15:restartNumberingAfterBreak="0">
+  <w:abstractNum w:abstractNumId="28" w15:restartNumberingAfterBreak="0">
     <w:nsid w:val="63EF2107"/>
     <w:multiLevelType w:val="hybridMultilevel"/>
     <w:tmpl w:val="7700AA04"/>
@@ -9258,7 +9614,7 @@
       </w:pPr>
     </w:lvl>
   </w:abstractNum>
-  <w:abstractNum w:abstractNumId="25" w15:restartNumberingAfterBreak="0">
+  <w:abstractNum w:abstractNumId="29" w15:restartNumberingAfterBreak="0">
     <w:nsid w:val="64E8652A"/>
     <w:multiLevelType w:val="hybridMultilevel"/>
     <w:tmpl w:val="A25E8954"/>
@@ -9347,7 +9703,7 @@
       </w:pPr>
     </w:lvl>
   </w:abstractNum>
-  <w:abstractNum w:abstractNumId="26" w15:restartNumberingAfterBreak="0">
+  <w:abstractNum w:abstractNumId="30" w15:restartNumberingAfterBreak="0">
     <w:nsid w:val="683F7A27"/>
     <w:multiLevelType w:val="hybridMultilevel"/>
     <w:tmpl w:val="568E07C6"/>
@@ -9436,7 +9792,96 @@
       </w:pPr>
     </w:lvl>
   </w:abstractNum>
-  <w:abstractNum w:abstractNumId="27" w15:restartNumberingAfterBreak="0">
+  <w:abstractNum w:abstractNumId="31" w15:restartNumberingAfterBreak="0">
+    <w:nsid w:val="6A127847"/>
+    <w:multiLevelType w:val="hybridMultilevel"/>
+    <w:tmpl w:val="2B7A4150"/>
+    <w:lvl w:ilvl="0" w:tplc="0409000F">
+      <w:start w:val="4"/>
+      <w:numFmt w:val="decimal"/>
+      <w:lvlText w:val="%1."/>
+      <w:lvlJc w:val="left"/>
+      <w:pPr>
+        <w:ind w:left="720" w:hanging="360"/>
+      </w:pPr>
+      <w:rPr>
+        <w:rFonts w:hint="default"/>
+      </w:rPr>
+    </w:lvl>
+    <w:lvl w:ilvl="1" w:tplc="04090019" w:tentative="1">
+      <w:start w:val="1"/>
+      <w:numFmt w:val="lowerLetter"/>
+      <w:lvlText w:val="%2."/>
+      <w:lvlJc w:val="left"/>
+      <w:pPr>
+        <w:ind w:left="1440" w:hanging="360"/>
+      </w:pPr>
+    </w:lvl>
+    <w:lvl w:ilvl="2" w:tplc="0409001B" w:tentative="1">
+      <w:start w:val="1"/>
+      <w:numFmt w:val="lowerRoman"/>
+      <w:lvlText w:val="%3."/>
+      <w:lvlJc w:val="right"/>
+      <w:pPr>
+        <w:ind w:left="2160" w:hanging="180"/>
+      </w:pPr>
+    </w:lvl>
+    <w:lvl w:ilvl="3" w:tplc="0409000F" w:tentative="1">
+      <w:start w:val="1"/>
+      <w:numFmt w:val="decimal"/>
+      <w:lvlText w:val="%4."/>
+      <w:lvlJc w:val="left"/>
+      <w:pPr>
+        <w:ind w:left="2880" w:hanging="360"/>
+      </w:pPr>
+    </w:lvl>
+    <w:lvl w:ilvl="4" w:tplc="04090019" w:tentative="1">
+      <w:start w:val="1"/>
+      <w:numFmt w:val="lowerLetter"/>
+      <w:lvlText w:val="%5."/>
+      <w:lvlJc w:val="left"/>
+      <w:pPr>
+        <w:ind w:left="3600" w:hanging="360"/>
+      </w:pPr>
+    </w:lvl>
+    <w:lvl w:ilvl="5" w:tplc="0409001B" w:tentative="1">
+      <w:start w:val="1"/>
+      <w:numFmt w:val="lowerRoman"/>
+      <w:lvlText w:val="%6."/>
+      <w:lvlJc w:val="right"/>
+      <w:pPr>
+        <w:ind w:left="4320" w:hanging="180"/>
+      </w:pPr>
+    </w:lvl>
+    <w:lvl w:ilvl="6" w:tplc="0409000F" w:tentative="1">
+      <w:start w:val="1"/>
+      <w:numFmt w:val="decimal"/>
+      <w:lvlText w:val="%7."/>
+      <w:lvlJc w:val="left"/>
+      <w:pPr>
+        <w:ind w:left="5040" w:hanging="360"/>
+      </w:pPr>
+    </w:lvl>
+    <w:lvl w:ilvl="7" w:tplc="04090019" w:tentative="1">
+      <w:start w:val="1"/>
+      <w:numFmt w:val="lowerLetter"/>
+      <w:lvlText w:val="%8."/>
+      <w:lvlJc w:val="left"/>
+      <w:pPr>
+        <w:ind w:left="5760" w:hanging="360"/>
+      </w:pPr>
+    </w:lvl>
+    <w:lvl w:ilvl="8" w:tplc="0409001B" w:tentative="1">
+      <w:start w:val="1"/>
+      <w:numFmt w:val="lowerRoman"/>
+      <w:lvlText w:val="%9."/>
+      <w:lvlJc w:val="right"/>
+      <w:pPr>
+        <w:ind w:left="6480" w:hanging="180"/>
+      </w:pPr>
+    </w:lvl>
+  </w:abstractNum>
+  <w:abstractNum w:abstractNumId="32" w15:restartNumberingAfterBreak="0">
     <w:nsid w:val="70722249"/>
     <w:multiLevelType w:val="hybridMultilevel"/>
     <w:tmpl w:val="E7AA00C2"/>
@@ -9525,7 +9970,7 @@
       </w:pPr>
     </w:lvl>
   </w:abstractNum>
-  <w:abstractNum w:abstractNumId="28" w15:restartNumberingAfterBreak="0">
+  <w:abstractNum w:abstractNumId="33" w15:restartNumberingAfterBreak="0">
     <w:nsid w:val="79307765"/>
     <w:multiLevelType w:val="hybridMultilevel"/>
     <w:tmpl w:val="6F988BB2"/>
@@ -9614,7 +10059,7 @@
       </w:pPr>
     </w:lvl>
   </w:abstractNum>
-  <w:abstractNum w:abstractNumId="29" w15:restartNumberingAfterBreak="0">
+  <w:abstractNum w:abstractNumId="34" w15:restartNumberingAfterBreak="0">
     <w:nsid w:val="7A8B0A21"/>
     <w:multiLevelType w:val="hybridMultilevel"/>
     <w:tmpl w:val="01323B8A"/>
@@ -9703,7 +10148,7 @@
       </w:pPr>
     </w:lvl>
   </w:abstractNum>
-  <w:abstractNum w:abstractNumId="30" w15:restartNumberingAfterBreak="0">
+  <w:abstractNum w:abstractNumId="35" w15:restartNumberingAfterBreak="0">
     <w:nsid w:val="7D9B7E0F"/>
     <w:multiLevelType w:val="hybridMultilevel"/>
     <w:tmpl w:val="6146131C"/>
@@ -9793,97 +10238,112 @@
     </w:lvl>
   </w:abstractNum>
   <w:num w:numId="1">
-    <w:abstractNumId w:val="24"/>
+    <w:abstractNumId w:val="28"/>
   </w:num>
   <w:num w:numId="2">
     <w:abstractNumId w:val="1"/>
   </w:num>
   <w:num w:numId="3">
-    <w:abstractNumId w:val="18"/>
+    <w:abstractNumId w:val="22"/>
   </w:num>
   <w:num w:numId="4">
-    <w:abstractNumId w:val="23"/>
+    <w:abstractNumId w:val="27"/>
   </w:num>
   <w:num w:numId="5">
-    <w:abstractNumId w:val="29"/>
+    <w:abstractNumId w:val="34"/>
   </w:num>
   <w:num w:numId="6">
-    <w:abstractNumId w:val="13"/>
+    <w:abstractNumId w:val="17"/>
   </w:num>
   <w:num w:numId="7">
-    <w:abstractNumId w:val="20"/>
+    <w:abstractNumId w:val="24"/>
   </w:num>
   <w:num w:numId="8">
     <w:abstractNumId w:val="2"/>
   </w:num>
   <w:num w:numId="9">
-    <w:abstractNumId w:val="19"/>
+    <w:abstractNumId w:val="23"/>
   </w:num>
   <w:num w:numId="10">
-    <w:abstractNumId w:val="22"/>
+    <w:abstractNumId w:val="26"/>
   </w:num>
   <w:num w:numId="11">
     <w:abstractNumId w:val="3"/>
   </w:num>
   <w:num w:numId="12">
-    <w:abstractNumId w:val="26"/>
+    <w:abstractNumId w:val="30"/>
   </w:num>
   <w:num w:numId="13">
-    <w:abstractNumId w:val="5"/>
+    <w:abstractNumId w:val="7"/>
   </w:num>
   <w:num w:numId="14">
-    <w:abstractNumId w:val="9"/>
+    <w:abstractNumId w:val="12"/>
   </w:num>
   <w:num w:numId="15">
     <w:abstractNumId w:val="0"/>
   </w:num>
   <w:num w:numId="16">
+    <w:abstractNumId w:val="8"/>
+  </w:num>
+  <w:num w:numId="17">
+    <w:abstractNumId w:val="14"/>
+  </w:num>
+  <w:num w:numId="18">
+    <w:abstractNumId w:val="18"/>
+  </w:num>
+  <w:num w:numId="19">
+    <w:abstractNumId w:val="33"/>
+  </w:num>
+  <w:num w:numId="20">
+    <w:abstractNumId w:val="21"/>
+  </w:num>
+  <w:num w:numId="21">
+    <w:abstractNumId w:val="9"/>
+  </w:num>
+  <w:num w:numId="22">
+    <w:abstractNumId w:val="5"/>
+  </w:num>
+  <w:num w:numId="23">
+    <w:abstractNumId w:val="16"/>
+  </w:num>
+  <w:num w:numId="24">
+    <w:abstractNumId w:val="32"/>
+  </w:num>
+  <w:num w:numId="25">
+    <w:abstractNumId w:val="29"/>
+  </w:num>
+  <w:num w:numId="26">
+    <w:abstractNumId w:val="35"/>
+  </w:num>
+  <w:num w:numId="27">
+    <w:abstractNumId w:val="25"/>
+  </w:num>
+  <w:num w:numId="28">
+    <w:abstractNumId w:val="11"/>
+  </w:num>
+  <w:num w:numId="29">
+    <w:abstractNumId w:val="13"/>
+  </w:num>
+  <w:num w:numId="30">
+    <w:abstractNumId w:val="20"/>
+  </w:num>
+  <w:num w:numId="31">
+    <w:abstractNumId w:val="19"/>
+  </w:num>
+  <w:num w:numId="32">
+    <w:abstractNumId w:val="31"/>
+  </w:num>
+  <w:num w:numId="33">
+    <w:abstractNumId w:val="15"/>
+  </w:num>
+  <w:num w:numId="34">
     <w:abstractNumId w:val="6"/>
   </w:num>
-  <w:num w:numId="17">
-    <w:abstractNumId w:val="11"/>
-  </w:num>
-  <w:num w:numId="18">
-    <w:abstractNumId w:val="14"/>
-  </w:num>
-  <w:num w:numId="19">
-    <w:abstractNumId w:val="28"/>
-  </w:num>
-  <w:num w:numId="20">
-    <w:abstractNumId w:val="17"/>
-  </w:num>
-  <w:num w:numId="21">
-    <w:abstractNumId w:val="7"/>
-  </w:num>
-  <w:num w:numId="22">
+  <w:num w:numId="35">
     <w:abstractNumId w:val="4"/>
   </w:num>
-  <w:num w:numId="23">
-    <w:abstractNumId w:val="12"/>
-  </w:num>
-  <w:num w:numId="24">
-    <w:abstractNumId w:val="27"/>
-  </w:num>
-  <w:num w:numId="25">
-    <w:abstractNumId w:val="25"/>
-  </w:num>
-  <w:num w:numId="26">
-    <w:abstractNumId w:val="30"/>
-  </w:num>
-  <w:num w:numId="27">
-    <w:abstractNumId w:val="21"/>
-  </w:num>
-  <w:num w:numId="28">
-    <w:abstractNumId w:val="8"/>
-  </w:num>
-  <w:num w:numId="29">
+  <w:num w:numId="36">
     <w:abstractNumId w:val="10"/>
-  </w:num>
-  <w:num w:numId="30">
-    <w:abstractNumId w:val="16"/>
-  </w:num>
-  <w:num w:numId="31">
-    <w:abstractNumId w:val="15"/>
   </w:num>
 </w:numbering>
 </file>
@@ -10060,7 +10520,7 @@
     <w:lsdException w:name="Table Web 2" w:semiHidden="1" w:unhideWhenUsed="1"/>
     <w:lsdException w:name="Table Web 3" w:semiHidden="1" w:unhideWhenUsed="1"/>
     <w:lsdException w:name="Balloon Text" w:semiHidden="1" w:unhideWhenUsed="1"/>
-    <w:lsdException w:name="Table Grid" w:semiHidden="1" w:uiPriority="59" w:unhideWhenUsed="1"/>
+    <w:lsdException w:name="Table Grid" w:uiPriority="59"/>
     <w:lsdException w:name="Table Theme" w:semiHidden="1" w:unhideWhenUsed="1"/>
     <w:lsdException w:name="Placeholder Text" w:semiHidden="1"/>
     <w:lsdException w:name="No Spacing" w:uiPriority="1" w:qFormat="1"/>

</xml_diff>